<commit_message>
Updated links in ReadMe.docx file
</commit_message>
<xml_diff>
--- a/Finance Bot/Submit a Receipt/Free AtBot Demo/1 - Read Me.docx
+++ b/Finance Bot/Submit a Receipt/Free AtBot Demo/1 - Read Me.docx
@@ -1,6 +1,6 @@
 
 <file path=word/document.xml><?xml version="1.0" encoding="utf-8"?>
-<w:document xmlns:wpc="http://schemas.microsoft.com/office/word/2010/wordprocessingCanvas" xmlns:cx="http://schemas.microsoft.com/office/drawing/2014/chartex" xmlns:cx1="http://schemas.microsoft.com/office/drawing/2015/9/8/chartex" xmlns:cx2="http://schemas.microsoft.com/office/drawing/2015/10/21/chartex" xmlns:cx3="http://schemas.microsoft.com/office/drawing/2016/5/9/chartex" xmlns:cx4="http://schemas.microsoft.com/office/drawing/2016/5/10/chartex" xmlns:cx5="http://schemas.microsoft.com/office/drawing/2016/5/11/chartex" xmlns:cx6="http://schemas.microsoft.com/office/drawing/2016/5/12/chartex" xmlns:cx7="http://schemas.microsoft.com/office/drawing/2016/5/13/chartex" xmlns:cx8="http://schemas.microsoft.com/office/drawing/2016/5/14/chartex" xmlns:mc="http://schemas.openxmlformats.org/markup-compatibility/2006" xmlns:aink="http://schemas.microsoft.com/office/drawing/2016/ink" xmlns:am3d="http://schemas.microsoft.com/office/drawing/2017/model3d" xmlns:o="urn:schemas-microsoft-com:office:office" xmlns:r="http://schemas.openxmlformats.org/officeDocument/2006/relationships" xmlns:m="http://schemas.openxmlformats.org/officeDocument/2006/math" xmlns:v="urn:schemas-microsoft-com:vml" xmlns:wp14="http://schemas.microsoft.com/office/word/2010/wordprocessingDrawing" xmlns:wp="http://schemas.openxmlformats.org/drawingml/2006/wordprocessingDrawing" xmlns:w10="urn:schemas-microsoft-com:office:word" xmlns:w="http://schemas.openxmlformats.org/wordprocessingml/2006/main" xmlns:w14="http://schemas.microsoft.com/office/word/2010/wordml" xmlns:w15="http://schemas.microsoft.com/office/word/2012/wordml" xmlns:w16cid="http://schemas.microsoft.com/office/word/2016/wordml/cid" xmlns:w16se="http://schemas.microsoft.com/office/word/2015/wordml/symex" xmlns:wpg="http://schemas.microsoft.com/office/word/2010/wordprocessingGroup" xmlns:wpi="http://schemas.microsoft.com/office/word/2010/wordprocessingInk" xmlns:wne="http://schemas.microsoft.com/office/word/2006/wordml" xmlns:wps="http://schemas.microsoft.com/office/word/2010/wordprocessingShape" xmlns:a="http://schemas.openxmlformats.org/drawingml/2006/main" xmlns:pic="http://schemas.openxmlformats.org/drawingml/2006/picture" mc:Ignorable="w14 w15 w16se w16cid wp14">
+<w:document xmlns:wpc="http://schemas.microsoft.com/office/word/2010/wordprocessingCanvas" xmlns:cx="http://schemas.microsoft.com/office/drawing/2014/chartex" xmlns:cx1="http://schemas.microsoft.com/office/drawing/2015/9/8/chartex" xmlns:cx2="http://schemas.microsoft.com/office/drawing/2015/10/21/chartex" xmlns:cx3="http://schemas.microsoft.com/office/drawing/2016/5/9/chartex" xmlns:cx4="http://schemas.microsoft.com/office/drawing/2016/5/10/chartex" xmlns:cx5="http://schemas.microsoft.com/office/drawing/2016/5/11/chartex" xmlns:cx6="http://schemas.microsoft.com/office/drawing/2016/5/12/chartex" xmlns:cx7="http://schemas.microsoft.com/office/drawing/2016/5/13/chartex" xmlns:cx8="http://schemas.microsoft.com/office/drawing/2016/5/14/chartex" xmlns:mc="http://schemas.openxmlformats.org/markup-compatibility/2006" xmlns:aink="http://schemas.microsoft.com/office/drawing/2016/ink" xmlns:am3d="http://schemas.microsoft.com/office/drawing/2017/model3d" xmlns:o="urn:schemas-microsoft-com:office:office" xmlns:r="http://schemas.openxmlformats.org/officeDocument/2006/relationships" xmlns:m="http://schemas.openxmlformats.org/officeDocument/2006/math" xmlns:v="urn:schemas-microsoft-com:vml" xmlns:wp14="http://schemas.microsoft.com/office/word/2010/wordprocessingDrawing" xmlns:wp="http://schemas.openxmlformats.org/drawingml/2006/wordprocessingDrawing" xmlns:w10="urn:schemas-microsoft-com:office:word" xmlns:w="http://schemas.openxmlformats.org/wordprocessingml/2006/main" xmlns:w14="http://schemas.microsoft.com/office/word/2010/wordml" xmlns:w15="http://schemas.microsoft.com/office/word/2012/wordml" xmlns:w16cid="http://schemas.microsoft.com/office/word/2016/wordml/cid" xmlns:w16se="http://schemas.microsoft.com/office/word/2015/wordml/symex" xmlns:wpg="http://schemas.microsoft.com/office/word/2010/wordprocessingGroup" xmlns:wpi="http://schemas.microsoft.com/office/word/2010/wordprocessingInk" xmlns:wne="http://schemas.microsoft.com/office/word/2006/wordml" xmlns:wps="http://schemas.microsoft.com/office/word/2010/wordprocessingShape" mc:Ignorable="w14 w15 w16se w16cid wp14">
   <w:body>
     <w:p>
       <w:pPr>
@@ -74,7 +74,7 @@
       <w:r>
         <w:t xml:space="preserve"> first based on </w:t>
       </w:r>
-      <w:hyperlink w:history="1" r:id="rId8">
+      <w:hyperlink r:id="rId8" w:history="1">
         <w:r>
           <w:rPr>
             <w:rStyle w:val="Hyperlink"/>
@@ -94,7 +94,7 @@
           <w:numId w:val="5"/>
         </w:numPr>
       </w:pPr>
-      <w:bookmarkStart w:name="_Ref8219120" w:id="0"/>
+      <w:bookmarkStart w:id="0" w:name="_Ref8219120"/>
       <w:r>
         <w:t>Import the LUIS App</w:t>
       </w:r>
@@ -204,58 +204,252 @@
         <w:t>.</w:t>
       </w:r>
     </w:p>
-    <w:p w14:noSpellErr="1">
+    <w:p>
       <w:pPr>
         <w:pStyle w:val="ListParagraph"/>
         <w:numPr>
           <w:ilvl w:val="0"/>
           <w:numId w:val="2"/>
         </w:numPr>
-        <w:rPr/>
-      </w:pPr>
-      <w:r>
-        <w:rPr/>
-        <w:t xml:space="preserve">Download the LUIS App </w:t>
-      </w:r>
-      <w:r>
-        <w:rPr/>
-        <w:t xml:space="preserve">(JSON file) </w:t>
-      </w:r>
-      <w:r>
-        <w:rPr/>
-        <w:t>stored in th</w:t>
-      </w:r>
-      <w:r>
-        <w:rPr/>
-        <w:t>e</w:t>
-      </w:r>
-      <w:r>
-        <w:rPr/>
-        <w:t xml:space="preserve"> </w:t>
-      </w:r>
-      <w:hyperlink r:id="R35ef0c064e414d96">
+      </w:pPr>
+      <w:r>
+        <w:t xml:space="preserve">Download the LUIS App (JSON file) stored in the </w:t>
+      </w:r>
+      <w:hyperlink r:id="rId9">
         <w:r>
           <w:rPr>
             <w:rStyle w:val="Hyperlink"/>
           </w:rPr>
-          <w:t>demo resou</w:t>
+          <w:t xml:space="preserve">demo resources </w:t>
         </w:r>
         <w:r>
           <w:rPr>
             <w:rStyle w:val="Hyperlink"/>
           </w:rPr>
-          <w:t>r</w:t>
+          <w:t>GitHub</w:t>
+        </w:r>
+      </w:hyperlink>
+      <w:r>
+        <w:t>.</w:t>
+      </w:r>
+    </w:p>
+    <w:p>
+      <w:pPr>
+        <w:pStyle w:val="ListParagraph"/>
+        <w:numPr>
+          <w:ilvl w:val="0"/>
+          <w:numId w:val="2"/>
+        </w:numPr>
+      </w:pPr>
+      <w:r>
+        <w:t>Open luis.ai and sign in.</w:t>
+      </w:r>
+    </w:p>
+    <w:p>
+      <w:pPr>
+        <w:pStyle w:val="ListParagraph"/>
+        <w:numPr>
+          <w:ilvl w:val="0"/>
+          <w:numId w:val="2"/>
+        </w:numPr>
+      </w:pPr>
+      <w:r>
+        <w:t>I</w:t>
+      </w:r>
+      <w:r>
+        <w:t xml:space="preserve">n the My Apps listing, click </w:t>
+      </w:r>
+      <w:r>
+        <w:rPr>
+          <w:b/>
+        </w:rPr>
+        <w:t>Import new app</w:t>
+      </w:r>
+      <w:r>
+        <w:t xml:space="preserve"> &gt; </w:t>
+      </w:r>
+      <w:r>
+        <w:rPr>
+          <w:b/>
+        </w:rPr>
+        <w:t xml:space="preserve">Choose app file (JSON </w:t>
+      </w:r>
+      <w:proofErr w:type="gramStart"/>
+      <w:r>
+        <w:rPr>
+          <w:b/>
+        </w:rPr>
+        <w:t>format)…</w:t>
+      </w:r>
+      <w:proofErr w:type="gramEnd"/>
+      <w:r>
+        <w:t xml:space="preserve"> &gt; </w:t>
+      </w:r>
+      <w:r>
+        <w:rPr>
+          <w:b/>
+        </w:rPr>
+        <w:t>upload</w:t>
+      </w:r>
+      <w:r>
+        <w:t xml:space="preserve"> the file downloaded in Step 1 of this section</w:t>
+      </w:r>
+      <w:r>
+        <w:t xml:space="preserve"> &gt; </w:t>
+      </w:r>
+      <w:r>
+        <w:rPr>
+          <w:b/>
+        </w:rPr>
+        <w:t>Train</w:t>
+      </w:r>
+      <w:r>
+        <w:t xml:space="preserve"> &gt; </w:t>
+      </w:r>
+      <w:r>
+        <w:rPr>
+          <w:b/>
+        </w:rPr>
+        <w:t>Publish</w:t>
+      </w:r>
+      <w:r>
+        <w:rPr>
+          <w:b/>
+        </w:rPr>
+        <w:t xml:space="preserve"> </w:t>
+      </w:r>
+      <w:r>
+        <w:t>(to production)</w:t>
+      </w:r>
+      <w:r>
+        <w:t>.</w:t>
+      </w:r>
+    </w:p>
+    <w:p>
+      <w:pPr>
+        <w:pStyle w:val="ListParagraph"/>
+        <w:numPr>
+          <w:ilvl w:val="0"/>
+          <w:numId w:val="2"/>
+        </w:numPr>
+      </w:pPr>
+      <w:r>
+        <w:t xml:space="preserve">Click your name in the top-right corner &gt; </w:t>
+      </w:r>
+      <w:r>
+        <w:rPr>
+          <w:b/>
+        </w:rPr>
+        <w:t>Settings</w:t>
+      </w:r>
+      <w:r>
+        <w:t xml:space="preserve">. </w:t>
+      </w:r>
+    </w:p>
+    <w:p>
+      <w:pPr>
+        <w:pStyle w:val="ListParagraph"/>
+        <w:numPr>
+          <w:ilvl w:val="0"/>
+          <w:numId w:val="2"/>
+        </w:numPr>
+      </w:pPr>
+      <w:r>
+        <w:t xml:space="preserve">Copy your </w:t>
+      </w:r>
+      <w:r>
+        <w:rPr>
+          <w:b/>
+        </w:rPr>
+        <w:t>Authoring Key</w:t>
+      </w:r>
+      <w:r>
+        <w:t xml:space="preserve">. </w:t>
+      </w:r>
+      <w:r>
+        <w:t>Place it somewhere for later (a text file, a Word document, a task in Outlook, etc.).</w:t>
+      </w:r>
+    </w:p>
+    <w:p>
+      <w:pPr>
+        <w:pStyle w:val="Heading1"/>
+        <w:numPr>
+          <w:ilvl w:val="0"/>
+          <w:numId w:val="5"/>
+        </w:numPr>
+      </w:pPr>
+      <w:bookmarkStart w:id="2" w:name="_Ref8219164"/>
+      <w:r>
+        <w:t>Import the Flow</w:t>
+      </w:r>
+      <w:bookmarkEnd w:id="2"/>
+    </w:p>
+    <w:p>
+      <w:r>
+        <w:t xml:space="preserve">The Flow is the stepped workflow that runs once LUIS triggers it. The Flow will not run </w:t>
+      </w:r>
+      <w:r>
+        <w:t xml:space="preserve">unless LUIS recognizes the request to be </w:t>
+      </w:r>
+      <w:r>
+        <w:t>for time off</w:t>
+      </w:r>
+      <w:r>
+        <w:t xml:space="preserve"> or you provide a reserved keyword or key phrase to </w:t>
+      </w:r>
+      <w:r>
+        <w:t>trigger it</w:t>
+      </w:r>
+      <w:r>
+        <w:t>.</w:t>
+      </w:r>
+      <w:r>
+        <w:t xml:space="preserve"> </w:t>
+      </w:r>
+    </w:p>
+    <w:p>
+      <w:r>
+        <w:t xml:space="preserve">This Flow requires no outside (non-Microsoft) service connections to operate. However, it does </w:t>
+      </w:r>
+      <w:r>
+        <w:t>make use of a SharePoint library for uploading photos of receipts if you choose to show a live connection in a demo. By default, the SharePoint steps are disabled. You can learn how to enable them in section E.</w:t>
+      </w:r>
+    </w:p>
+    <w:p>
+      <w:r>
+        <w:t>I</w:t>
+      </w:r>
+      <w:r>
+        <w:t>mport your Flow:</w:t>
+      </w:r>
+    </w:p>
+    <w:p>
+      <w:pPr>
+        <w:pStyle w:val="ListParagraph"/>
+        <w:numPr>
+          <w:ilvl w:val="0"/>
+          <w:numId w:val="6"/>
+        </w:numPr>
+      </w:pPr>
+      <w:r>
+        <w:t xml:space="preserve">Download the Flow (ZIP file) stored in the </w:t>
+      </w:r>
+      <w:hyperlink r:id="rId10">
+        <w:r>
+          <w:rPr>
+            <w:rStyle w:val="Hyperlink"/>
+          </w:rPr>
+          <w:t xml:space="preserve">demo resources </w:t>
         </w:r>
         <w:r>
           <w:rPr>
             <w:rStyle w:val="Hyperlink"/>
           </w:rPr>
-          <w:t>ces folder</w:t>
+          <w:t>GitHub</w:t>
         </w:r>
       </w:hyperlink>
       <w:r>
-        <w:rPr/>
-        <w:t>.</w:t>
+        <w:t>. Do not unzip the file.</w:t>
       </w:r>
     </w:p>
     <w:p>
@@ -263,11 +457,11 @@
         <w:pStyle w:val="ListParagraph"/>
         <w:numPr>
           <w:ilvl w:val="0"/>
-          <w:numId w:val="2"/>
+          <w:numId w:val="6"/>
         </w:numPr>
       </w:pPr>
       <w:r>
-        <w:t>Open luis.ai and sign in.</w:t>
+        <w:t>Open flow.microsoft.com and sign in.</w:t>
       </w:r>
     </w:p>
     <w:p>
@@ -275,20 +469,17 @@
         <w:pStyle w:val="ListParagraph"/>
         <w:numPr>
           <w:ilvl w:val="0"/>
-          <w:numId w:val="2"/>
+          <w:numId w:val="6"/>
         </w:numPr>
       </w:pPr>
       <w:r>
-        <w:t>I</w:t>
-      </w:r>
-      <w:r>
-        <w:t xml:space="preserve">n the My Apps listing, click </w:t>
-      </w:r>
-      <w:r>
-        <w:rPr>
-          <w:b/>
-        </w:rPr>
-        <w:t>Import new app</w:t>
+        <w:t xml:space="preserve">Click </w:t>
+      </w:r>
+      <w:r>
+        <w:rPr>
+          <w:b/>
+        </w:rPr>
+        <w:t>My Flows</w:t>
       </w:r>
       <w:r>
         <w:t xml:space="preserve"> &gt; </w:t>
@@ -297,16 +488,8 @@
         <w:rPr>
           <w:b/>
         </w:rPr>
-        <w:t xml:space="preserve">Choose app file (JSON </w:t>
-      </w:r>
-      <w:proofErr w:type="gramStart"/>
-      <w:r>
-        <w:rPr>
-          <w:b/>
-        </w:rPr>
-        <w:t>format)…</w:t>
-      </w:r>
-      <w:proofErr w:type="gramEnd"/>
+        <w:t>Import</w:t>
+      </w:r>
       <w:r>
         <w:t xml:space="preserve"> &gt; </w:t>
       </w:r>
@@ -314,28 +497,263 @@
         <w:rPr>
           <w:b/>
         </w:rPr>
-        <w:t>upload</w:t>
-      </w:r>
-      <w:r>
-        <w:t xml:space="preserve"> the file downloaded in Step 1 of this section</w:t>
+        <w:t>Upload</w:t>
+      </w:r>
+      <w:r>
+        <w:t xml:space="preserve"> &gt; Choose your file.</w:t>
+      </w:r>
+      <w:r>
+        <w:t xml:space="preserve"> </w:t>
+      </w:r>
+      <w:r>
+        <w:t xml:space="preserve">Update each of the Resource Types as listed below. Once they are </w:t>
+      </w:r>
+      <w:r>
+        <w:t xml:space="preserve">selected, click </w:t>
+      </w:r>
+      <w:r>
+        <w:rPr>
+          <w:b/>
+        </w:rPr>
+        <w:t>Import</w:t>
+      </w:r>
+      <w:r>
+        <w:t xml:space="preserve">. </w:t>
+      </w:r>
+      <w:r>
+        <w:t>For</w:t>
+      </w:r>
+      <w:r>
+        <w:t xml:space="preserve"> each Resource Type:</w:t>
+      </w:r>
+    </w:p>
+    <w:p>
+      <w:pPr>
+        <w:pStyle w:val="ListParagraph"/>
+        <w:numPr>
+          <w:ilvl w:val="1"/>
+          <w:numId w:val="6"/>
+        </w:numPr>
+      </w:pPr>
+      <w:r>
+        <w:lastRenderedPageBreak/>
+        <w:t xml:space="preserve">Set </w:t>
+      </w:r>
+      <w:r>
+        <w:rPr>
+          <w:i/>
+        </w:rPr>
+        <w:t>Flow</w:t>
+      </w:r>
+      <w:r>
+        <w:t xml:space="preserve"> to “Create as new”</w:t>
+      </w:r>
+      <w:r>
+        <w:t xml:space="preserve"> if it is not already</w:t>
+      </w:r>
+      <w:r>
+        <w:t>.</w:t>
+      </w:r>
+    </w:p>
+    <w:p>
+      <w:pPr>
+        <w:pStyle w:val="ListParagraph"/>
+        <w:numPr>
+          <w:ilvl w:val="1"/>
+          <w:numId w:val="6"/>
+        </w:numPr>
+      </w:pPr>
+      <w:r>
+        <w:t xml:space="preserve">Set </w:t>
+      </w:r>
+      <w:r>
+        <w:rPr>
+          <w:i/>
+        </w:rPr>
+        <w:t>AtBot Logic Connection</w:t>
+      </w:r>
+      <w:r>
+        <w:t xml:space="preserve"> to “Select during import”</w:t>
+      </w:r>
+      <w:r>
+        <w:t xml:space="preserve">. If there is no connection listed, click </w:t>
+      </w:r>
+      <w:r>
+        <w:rPr>
+          <w:b/>
+        </w:rPr>
+        <w:t>Create new</w:t>
+      </w:r>
+      <w:r>
+        <w:rPr>
+          <w:b/>
+        </w:rPr>
+        <w:t xml:space="preserve"> </w:t>
+      </w:r>
+      <w:r>
+        <w:t xml:space="preserve">&gt; </w:t>
+      </w:r>
+      <w:r>
+        <w:rPr>
+          <w:b/>
+        </w:rPr>
+        <w:t xml:space="preserve">New </w:t>
+      </w:r>
+      <w:r>
+        <w:rPr>
+          <w:b/>
+        </w:rPr>
+        <w:t>connection</w:t>
       </w:r>
       <w:r>
         <w:t xml:space="preserve"> &gt; </w:t>
       </w:r>
       <w:r>
-        <w:rPr>
-          <w:b/>
-        </w:rPr>
-        <w:t>Train</w:t>
+        <w:t>Filter for</w:t>
+      </w:r>
+      <w:r>
+        <w:t xml:space="preserve"> </w:t>
+      </w:r>
+      <w:r>
+        <w:rPr>
+          <w:b/>
+        </w:rPr>
+        <w:t>AtBot Logic</w:t>
+      </w:r>
+      <w:r>
+        <w:t xml:space="preserve"> and</w:t>
+      </w:r>
+      <w:r>
+        <w:t xml:space="preserve"> click</w:t>
+      </w:r>
+      <w:r>
+        <w:t xml:space="preserve"> </w:t>
+      </w:r>
+      <w:r>
+        <w:rPr>
+          <w:b/>
+        </w:rPr>
+        <w:t>Add</w:t>
+      </w:r>
+      <w:r>
+        <w:rPr>
+          <w:b/>
+        </w:rPr>
+        <w:t xml:space="preserve"> </w:t>
+      </w:r>
+      <w:r>
+        <w:rPr>
+          <w:b/>
+        </w:rPr>
+        <w:t>[</w:t>
+      </w:r>
+      <w:r>
+        <w:rPr>
+          <w:b/>
+        </w:rPr>
+        <w:t>plus</w:t>
+      </w:r>
+      <w:r>
+        <w:rPr>
+          <w:b/>
+        </w:rPr>
+        <w:t>]</w:t>
+      </w:r>
+      <w:r>
+        <w:t>.</w:t>
+      </w:r>
+      <w:r>
+        <w:rPr>
+          <w:b/>
+        </w:rPr>
+        <w:t xml:space="preserve"> </w:t>
+      </w:r>
+      <w:r>
+        <w:t xml:space="preserve">Go back to the Flow tab &gt; </w:t>
+      </w:r>
+      <w:r>
+        <w:rPr>
+          <w:b/>
+        </w:rPr>
+        <w:t>Select during import</w:t>
       </w:r>
       <w:r>
         <w:t xml:space="preserve"> &gt; </w:t>
       </w:r>
       <w:r>
-        <w:rPr>
-          <w:b/>
-        </w:rPr>
-        <w:t>Publish</w:t>
+        <w:t xml:space="preserve">choose your newly created connection &gt; </w:t>
+      </w:r>
+      <w:r>
+        <w:rPr>
+          <w:b/>
+        </w:rPr>
+        <w:t>Save</w:t>
+      </w:r>
+      <w:r>
+        <w:t>.</w:t>
+      </w:r>
+    </w:p>
+    <w:p>
+      <w:pPr>
+        <w:pStyle w:val="ListParagraph"/>
+        <w:numPr>
+          <w:ilvl w:val="1"/>
+          <w:numId w:val="6"/>
+        </w:numPr>
+      </w:pPr>
+      <w:r>
+        <w:t xml:space="preserve">Set </w:t>
+      </w:r>
+      <w:r>
+        <w:rPr>
+          <w:i/>
+        </w:rPr>
+        <w:t>SharePoint Connection</w:t>
+      </w:r>
+      <w:r>
+        <w:t xml:space="preserve"> to “Select during import”. If there is no connection listed, click </w:t>
+      </w:r>
+      <w:r>
+        <w:rPr>
+          <w:b/>
+        </w:rPr>
+        <w:t xml:space="preserve">Create new </w:t>
+      </w:r>
+      <w:r>
+        <w:t xml:space="preserve">&gt; </w:t>
+      </w:r>
+      <w:r>
+        <w:rPr>
+          <w:b/>
+        </w:rPr>
+        <w:t>New connection</w:t>
+      </w:r>
+      <w:r>
+        <w:t xml:space="preserve"> &gt; Find </w:t>
+      </w:r>
+      <w:r>
+        <w:rPr>
+          <w:b/>
+        </w:rPr>
+        <w:t>SharePoint</w:t>
+      </w:r>
+      <w:r>
+        <w:t xml:space="preserve"> and </w:t>
+      </w:r>
+      <w:r>
+        <w:rPr>
+          <w:b/>
+        </w:rPr>
+        <w:t>Add</w:t>
+      </w:r>
+      <w:r>
+        <w:rPr>
+          <w:b/>
+        </w:rPr>
+        <w:t xml:space="preserve"> (plus)</w:t>
+      </w:r>
+      <w:r>
+        <w:t>.</w:t>
       </w:r>
       <w:r>
         <w:rPr>
@@ -344,7 +762,133 @@
         <w:t xml:space="preserve"> </w:t>
       </w:r>
       <w:r>
-        <w:t>(to production)</w:t>
+        <w:t xml:space="preserve">Go back to the Flow tab &gt; </w:t>
+      </w:r>
+      <w:r>
+        <w:rPr>
+          <w:b/>
+        </w:rPr>
+        <w:t>Select during import</w:t>
+      </w:r>
+      <w:r>
+        <w:t xml:space="preserve"> &gt; choose your newly created connection &gt; </w:t>
+      </w:r>
+      <w:r>
+        <w:rPr>
+          <w:b/>
+        </w:rPr>
+        <w:t>Save</w:t>
+      </w:r>
+      <w:r>
+        <w:t>. (Again, actually connecting to SharePoint in the Flow is optional, but you must assign this connection upon creating the Flow regardless.)</w:t>
+      </w:r>
+    </w:p>
+    <w:p>
+      <w:pPr>
+        <w:pStyle w:val="ListParagraph"/>
+        <w:numPr>
+          <w:ilvl w:val="1"/>
+          <w:numId w:val="6"/>
+        </w:numPr>
+      </w:pPr>
+      <w:r>
+        <w:t xml:space="preserve">Set </w:t>
+      </w:r>
+      <w:r>
+        <w:rPr>
+          <w:i/>
+        </w:rPr>
+        <w:t>Office 365 Users Connection</w:t>
+      </w:r>
+      <w:r>
+        <w:t xml:space="preserve"> to “Select during import”. If there is no connection listed, click </w:t>
+      </w:r>
+      <w:r>
+        <w:rPr>
+          <w:b/>
+        </w:rPr>
+        <w:t xml:space="preserve">Create new </w:t>
+      </w:r>
+      <w:r>
+        <w:t xml:space="preserve">&gt; </w:t>
+      </w:r>
+      <w:r>
+        <w:rPr>
+          <w:b/>
+        </w:rPr>
+        <w:t>New connection</w:t>
+      </w:r>
+      <w:r>
+        <w:t xml:space="preserve"> &gt; </w:t>
+      </w:r>
+      <w:r>
+        <w:t xml:space="preserve">Filter for </w:t>
+      </w:r>
+      <w:r>
+        <w:rPr>
+          <w:b/>
+        </w:rPr>
+        <w:t>Office 365 Users</w:t>
+      </w:r>
+      <w:r>
+        <w:t xml:space="preserve"> and </w:t>
+      </w:r>
+      <w:r>
+        <w:rPr>
+          <w:b/>
+        </w:rPr>
+        <w:t>Add</w:t>
+      </w:r>
+      <w:r>
+        <w:rPr>
+          <w:b/>
+        </w:rPr>
+        <w:t xml:space="preserve"> </w:t>
+      </w:r>
+      <w:r>
+        <w:rPr>
+          <w:b/>
+        </w:rPr>
+        <w:t>[</w:t>
+      </w:r>
+      <w:r>
+        <w:rPr>
+          <w:b/>
+        </w:rPr>
+        <w:t>plus</w:t>
+      </w:r>
+      <w:r>
+        <w:rPr>
+          <w:b/>
+        </w:rPr>
+        <w:t>]</w:t>
+      </w:r>
+      <w:r>
+        <w:t>.</w:t>
+      </w:r>
+      <w:r>
+        <w:rPr>
+          <w:b/>
+        </w:rPr>
+        <w:t xml:space="preserve"> </w:t>
+      </w:r>
+      <w:r>
+        <w:t xml:space="preserve">Go back to the Flow tab &gt; </w:t>
+      </w:r>
+      <w:r>
+        <w:rPr>
+          <w:b/>
+        </w:rPr>
+        <w:t>Select during import</w:t>
+      </w:r>
+      <w:r>
+        <w:t xml:space="preserve"> &gt; choose your newly created connection &gt; </w:t>
+      </w:r>
+      <w:r>
+        <w:rPr>
+          <w:b/>
+        </w:rPr>
+        <w:t>Save</w:t>
       </w:r>
       <w:r>
         <w:t>.</w:t>
@@ -355,20 +899,29 @@
         <w:pStyle w:val="ListParagraph"/>
         <w:numPr>
           <w:ilvl w:val="0"/>
-          <w:numId w:val="2"/>
+          <w:numId w:val="6"/>
         </w:numPr>
       </w:pPr>
       <w:r>
-        <w:t xml:space="preserve">Click your name in the top-right corner &gt; </w:t>
-      </w:r>
-      <w:r>
-        <w:rPr>
-          <w:b/>
-        </w:rPr>
-        <w:t>Settings</w:t>
-      </w:r>
-      <w:r>
-        <w:t xml:space="preserve">. </w:t>
+        <w:t xml:space="preserve">Open the imported Flow: </w:t>
+      </w:r>
+      <w:r>
+        <w:rPr>
+          <w:b/>
+        </w:rPr>
+        <w:t>My Flows</w:t>
+      </w:r>
+      <w:r>
+        <w:t xml:space="preserve"> &gt; </w:t>
+      </w:r>
+      <w:r>
+        <w:rPr>
+          <w:b/>
+        </w:rPr>
+        <w:t>[Flow name]</w:t>
+      </w:r>
+      <w:r>
+        <w:t>.</w:t>
       </w:r>
     </w:p>
     <w:p>
@@ -376,23 +929,307 @@
         <w:pStyle w:val="ListParagraph"/>
         <w:numPr>
           <w:ilvl w:val="0"/>
-          <w:numId w:val="2"/>
+          <w:numId w:val="6"/>
         </w:numPr>
       </w:pPr>
       <w:r>
-        <w:t xml:space="preserve">Copy your </w:t>
-      </w:r>
-      <w:r>
-        <w:rPr>
-          <w:b/>
+        <w:t>Click the trigger</w:t>
+      </w:r>
+      <w:r>
+        <w:t xml:space="preserve"> to expand it</w:t>
+      </w:r>
+      <w:r>
+        <w:t xml:space="preserve">. </w:t>
+      </w:r>
+    </w:p>
+    <w:p>
+      <w:pPr>
+        <w:pStyle w:val="ListParagraph"/>
+        <w:numPr>
+          <w:ilvl w:val="1"/>
+          <w:numId w:val="6"/>
+        </w:numPr>
+      </w:pPr>
+      <w:r>
+        <w:t xml:space="preserve">Ensure </w:t>
+      </w:r>
+      <w:r>
+        <w:rPr>
+          <w:b/>
+        </w:rPr>
+        <w:t>Bot Trigger Type</w:t>
+      </w:r>
+      <w:r>
+        <w:t xml:space="preserve"> is set to </w:t>
+      </w:r>
+      <w:r>
+        <w:rPr>
+          <w:b/>
+        </w:rPr>
+        <w:t>Personal</w:t>
+      </w:r>
+      <w:r>
+        <w:rPr>
+          <w:rStyle w:val="FootnoteReference"/>
+          <w:bCs/>
+        </w:rPr>
+        <w:footnoteReference w:id="4"/>
+      </w:r>
+      <w:r>
+        <w:t>.</w:t>
+      </w:r>
+    </w:p>
+    <w:p>
+      <w:pPr>
+        <w:pStyle w:val="ListParagraph"/>
+        <w:numPr>
+          <w:ilvl w:val="1"/>
+          <w:numId w:val="6"/>
+        </w:numPr>
+      </w:pPr>
+      <w:bookmarkStart w:id="3" w:name="_Ref8219144"/>
+      <w:r>
+        <w:t xml:space="preserve">In </w:t>
+      </w:r>
+      <w:r>
+        <w:rPr>
+          <w:b/>
+          <w:bCs/>
+        </w:rPr>
+        <w:t>Keyword</w:t>
+      </w:r>
+      <w:r>
+        <w:t xml:space="preserve">, provide a keyword or key phrase (e.g., </w:t>
+      </w:r>
+      <w:r>
+        <w:rPr>
+          <w:i/>
+          <w:iCs/>
+        </w:rPr>
+        <w:t>submit expense</w:t>
+      </w:r>
+      <w:r>
+        <w:t xml:space="preserve">) to </w:t>
+      </w:r>
+      <w:r>
+        <w:t>use as a command to automatically start this Skill.</w:t>
+      </w:r>
+      <w:r>
+        <w:rPr>
+          <w:rStyle w:val="FootnoteReference"/>
+        </w:rPr>
+        <w:footnoteReference w:id="5"/>
+      </w:r>
+      <w:bookmarkEnd w:id="3"/>
+    </w:p>
+    <w:p>
+      <w:pPr>
+        <w:pStyle w:val="ListParagraph"/>
+        <w:numPr>
+          <w:ilvl w:val="1"/>
+          <w:numId w:val="6"/>
+        </w:numPr>
+      </w:pPr>
+      <w:r>
+        <w:t xml:space="preserve">Optionally, connect to the LUIS App you uploaded in </w:t>
+      </w:r>
+      <w:r>
+        <w:t>s</w:t>
+      </w:r>
+      <w:r>
+        <w:t>ection</w:t>
+      </w:r>
+      <w:r>
+        <w:t> </w:t>
+      </w:r>
+      <w:r>
+        <w:fldChar w:fldCharType="begin"/>
+      </w:r>
+      <w:r>
+        <w:instrText xml:space="preserve"> REF _Ref8219120 \r \h </w:instrText>
+      </w:r>
+      <w:r>
+        <w:fldChar w:fldCharType="separate"/>
+      </w:r>
+      <w:r>
+        <w:t>B</w:t>
+      </w:r>
+      <w:r>
+        <w:fldChar w:fldCharType="end"/>
+      </w:r>
+      <w:r>
+        <w:t xml:space="preserve"> above. If you are not integrating with LUIS, skip this step.</w:t>
+      </w:r>
+    </w:p>
+    <w:p>
+      <w:pPr>
+        <w:pStyle w:val="ListParagraph"/>
+        <w:numPr>
+          <w:ilvl w:val="2"/>
+          <w:numId w:val="6"/>
+        </w:numPr>
+      </w:pPr>
+      <w:r>
+        <w:t xml:space="preserve">Paste the </w:t>
+      </w:r>
+      <w:r>
+        <w:rPr>
+          <w:b/>
+          <w:bCs/>
         </w:rPr>
         <w:t>Authoring Key</w:t>
       </w:r>
       <w:r>
-        <w:t xml:space="preserve">. </w:t>
-      </w:r>
-      <w:r>
-        <w:t>Place it somewhere for later (a text file, a Word document, a task in Outlook, etc.).</w:t>
+        <w:t xml:space="preserve"> from section</w:t>
+      </w:r>
+      <w:r>
+        <w:t> </w:t>
+      </w:r>
+      <w:r>
+        <w:fldChar w:fldCharType="begin"/>
+      </w:r>
+      <w:r>
+        <w:instrText xml:space="preserve"> REF _Ref8219120 \r \h </w:instrText>
+      </w:r>
+      <w:r>
+        <w:fldChar w:fldCharType="separate"/>
+      </w:r>
+      <w:r>
+        <w:t>B</w:t>
+      </w:r>
+      <w:r>
+        <w:fldChar w:fldCharType="end"/>
+      </w:r>
+      <w:r>
+        <w:t xml:space="preserve"> above into </w:t>
+      </w:r>
+      <w:r>
+        <w:rPr>
+          <w:b/>
+          <w:bCs/>
+        </w:rPr>
+        <w:t>LUIS API Key</w:t>
+      </w:r>
+      <w:r>
+        <w:t>.</w:t>
+      </w:r>
+    </w:p>
+    <w:p>
+      <w:pPr>
+        <w:pStyle w:val="ListParagraph"/>
+        <w:numPr>
+          <w:ilvl w:val="2"/>
+          <w:numId w:val="6"/>
+        </w:numPr>
+      </w:pPr>
+      <w:r>
+        <w:t xml:space="preserve">In </w:t>
+      </w:r>
+      <w:r>
+        <w:rPr>
+          <w:b/>
+          <w:bCs/>
+        </w:rPr>
+        <w:t>LUIS App</w:t>
+      </w:r>
+      <w:r>
+        <w:t xml:space="preserve">, select </w:t>
+      </w:r>
+      <w:proofErr w:type="spellStart"/>
+      <w:r>
+        <w:rPr>
+          <w:b/>
+          <w:bCs/>
+        </w:rPr>
+        <w:t>GoBot</w:t>
+      </w:r>
+      <w:proofErr w:type="spellEnd"/>
+      <w:r>
+        <w:t xml:space="preserve"> (</w:t>
+      </w:r>
+      <w:r>
+        <w:t>presuming you didn’t change the app name</w:t>
+      </w:r>
+      <w:r>
+        <w:t>).</w:t>
+      </w:r>
+    </w:p>
+    <w:p>
+      <w:pPr>
+        <w:pStyle w:val="ListParagraph"/>
+        <w:numPr>
+          <w:ilvl w:val="2"/>
+          <w:numId w:val="6"/>
+        </w:numPr>
+      </w:pPr>
+      <w:r>
+        <w:t xml:space="preserve">In </w:t>
+      </w:r>
+      <w:r>
+        <w:rPr>
+          <w:b/>
+          <w:bCs/>
+        </w:rPr>
+        <w:t>LUIS Intent</w:t>
+      </w:r>
+      <w:r>
+        <w:t xml:space="preserve">, select </w:t>
+      </w:r>
+      <w:r>
+        <w:rPr>
+          <w:b/>
+          <w:bCs/>
+        </w:rPr>
+        <w:t>Submit an expense</w:t>
+      </w:r>
+      <w:r>
+        <w:t xml:space="preserve"> (presuming you didn’t change the intent name).</w:t>
+      </w:r>
+    </w:p>
+    <w:p>
+      <w:r>
+        <w:t>Your Flow</w:t>
+      </w:r>
+      <w:r>
+        <w:t>, which is no</w:t>
+      </w:r>
+      <w:r>
+        <w:t>w</w:t>
+      </w:r>
+      <w:r>
+        <w:t xml:space="preserve"> connected to AtBot, </w:t>
+      </w:r>
+      <w:r>
+        <w:t xml:space="preserve">is considered an AtBot Skill. We will use “Skill” from now on to represent </w:t>
+      </w:r>
+      <w:r>
+        <w:t>Flows connected to AtBot</w:t>
+      </w:r>
+      <w:r>
+        <w:t>.</w:t>
+      </w:r>
+    </w:p>
+    <w:p>
+      <w:r>
+        <w:t>When someone uploads a photo of a receipt to the bot, nothing actually happens behind the scenes. The bot simply responds as if something had. If you want to show an actual connection to a database, include the SharePoint steps listed in section </w:t>
+      </w:r>
+      <w:r>
+        <w:fldChar w:fldCharType="begin"/>
+      </w:r>
+      <w:r>
+        <w:instrText xml:space="preserve"> REF _Ref8223943 \r \h </w:instrText>
+      </w:r>
+      <w:r>
+        <w:fldChar w:fldCharType="separate"/>
+      </w:r>
+      <w:r>
+        <w:t>E</w:t>
+      </w:r>
+      <w:r>
+        <w:fldChar w:fldCharType="end"/>
+      </w:r>
+      <w:r>
+        <w:t xml:space="preserve"> below.</w:t>
       </w:r>
     </w:p>
     <w:p>
@@ -403,862 +1240,35 @@
           <w:numId w:val="5"/>
         </w:numPr>
       </w:pPr>
-      <w:bookmarkStart w:name="_Ref8219164" w:id="1"/>
-      <w:r>
-        <w:t>Import the Flow</w:t>
-      </w:r>
-      <w:bookmarkEnd w:id="1"/>
-    </w:p>
-    <w:p>
-      <w:r>
-        <w:t xml:space="preserve">The Flow is the stepped workflow that runs once LUIS triggers it. The Flow will not run </w:t>
-      </w:r>
-      <w:r>
-        <w:t xml:space="preserve">unless LUIS recognizes the request to be </w:t>
-      </w:r>
-      <w:r>
-        <w:t>for time off</w:t>
-      </w:r>
-      <w:r>
-        <w:t xml:space="preserve"> or you provide a reserved keyword or key phrase to </w:t>
-      </w:r>
-      <w:r>
-        <w:t>trigger it</w:t>
-      </w:r>
-      <w:r>
-        <w:t>.</w:t>
-      </w:r>
-      <w:r>
-        <w:t xml:space="preserve"> </w:t>
-      </w:r>
-    </w:p>
-    <w:p>
-      <w:r>
-        <w:t xml:space="preserve">This Flow requires no outside (non-Microsoft) service connections to operate. However, it does </w:t>
-      </w:r>
-      <w:r>
-        <w:t>make use of a SharePoint library for uploading photos of receipts if you choose to show a live connection in a demo. By default, the SharePoint steps are disabled. You can learn how to enable them in section E.</w:t>
-      </w:r>
-    </w:p>
-    <w:p>
-      <w:r>
-        <w:t>I</w:t>
-      </w:r>
-      <w:r>
-        <w:t>mport your Flow:</w:t>
-      </w:r>
-    </w:p>
-    <w:p w14:noSpellErr="1">
-      <w:pPr>
-        <w:pStyle w:val="ListParagraph"/>
-        <w:numPr>
-          <w:ilvl w:val="0"/>
-          <w:numId w:val="6"/>
-        </w:numPr>
-        <w:rPr/>
-      </w:pPr>
-      <w:r>
-        <w:rPr/>
-        <w:t xml:space="preserve">Download the Flow (ZIP file) stored in the </w:t>
-      </w:r>
-      <w:hyperlink r:id="Ra66115a2661f4a20">
+      <w:r>
+        <w:t>Example conversation in Teams</w:t>
+      </w:r>
+    </w:p>
+    <w:p>
+      <w:r>
+        <w:t xml:space="preserve">You can find a screenshot of an execution of this Flow using AtBot in Microsoft Teams in the </w:t>
+      </w:r>
+      <w:hyperlink r:id="rId11">
         <w:r>
           <w:rPr>
             <w:rStyle w:val="Hyperlink"/>
           </w:rPr>
-          <w:t>demo resources folder</w:t>
+          <w:t xml:space="preserve">demo resources </w:t>
+        </w:r>
+        <w:r>
+          <w:rPr>
+            <w:rStyle w:val="Hyperlink"/>
+          </w:rPr>
+          <w:t>GitHub</w:t>
         </w:r>
       </w:hyperlink>
       <w:r>
-        <w:rPr/>
         <w:t>.</w:t>
       </w:r>
-      <w:r>
-        <w:rPr/>
-        <w:t xml:space="preserve"> Do not unzip the file.</w:t>
-      </w:r>
-    </w:p>
-    <w:p>
-      <w:pPr>
-        <w:pStyle w:val="ListParagraph"/>
-        <w:numPr>
-          <w:ilvl w:val="0"/>
-          <w:numId w:val="6"/>
-        </w:numPr>
-      </w:pPr>
-      <w:r>
-        <w:t>Open flow.microsoft.com and sign in.</w:t>
-      </w:r>
-    </w:p>
-    <w:p>
-      <w:pPr>
-        <w:pStyle w:val="ListParagraph"/>
-        <w:numPr>
-          <w:ilvl w:val="0"/>
-          <w:numId w:val="6"/>
-        </w:numPr>
-      </w:pPr>
-      <w:r>
-        <w:t xml:space="preserve">Click </w:t>
-      </w:r>
-      <w:r>
-        <w:rPr>
-          <w:b/>
-        </w:rPr>
-        <w:t>My Flows</w:t>
-      </w:r>
-      <w:r>
-        <w:t xml:space="preserve"> &gt; </w:t>
-      </w:r>
-      <w:r>
-        <w:rPr>
-          <w:b/>
-        </w:rPr>
-        <w:t>Import</w:t>
-      </w:r>
-      <w:r>
-        <w:t xml:space="preserve"> &gt; </w:t>
-      </w:r>
-      <w:r>
-        <w:rPr>
-          <w:b/>
-        </w:rPr>
-        <w:t>Upload</w:t>
-      </w:r>
-      <w:r>
-        <w:t xml:space="preserve"> &gt; Choose your file.</w:t>
-      </w:r>
-      <w:r>
-        <w:t xml:space="preserve"> </w:t>
-      </w:r>
-      <w:r>
-        <w:t xml:space="preserve">Update each of the Resource Types as listed below. Once they are </w:t>
-      </w:r>
-      <w:r>
-        <w:t xml:space="preserve">selected, click </w:t>
-      </w:r>
-      <w:r>
-        <w:rPr>
-          <w:b/>
-        </w:rPr>
-        <w:t>Import</w:t>
-      </w:r>
-      <w:r>
-        <w:t xml:space="preserve">. </w:t>
-      </w:r>
-      <w:r>
-        <w:t>For</w:t>
-      </w:r>
-      <w:r>
-        <w:t xml:space="preserve"> each Resource Type:</w:t>
-      </w:r>
-    </w:p>
-    <w:p>
-      <w:pPr>
-        <w:pStyle w:val="ListParagraph"/>
-        <w:numPr>
-          <w:ilvl w:val="1"/>
-          <w:numId w:val="6"/>
-        </w:numPr>
-      </w:pPr>
-      <w:r>
-        <w:lastRenderedPageBreak/>
-        <w:t xml:space="preserve">Set </w:t>
-      </w:r>
-      <w:r>
-        <w:rPr>
-          <w:i/>
-        </w:rPr>
-        <w:t>Flow</w:t>
-      </w:r>
-      <w:r>
-        <w:t xml:space="preserve"> to “Create as new”</w:t>
-      </w:r>
-      <w:r>
-        <w:t xml:space="preserve"> if it is not already</w:t>
-      </w:r>
-      <w:r>
-        <w:t>.</w:t>
-      </w:r>
-    </w:p>
-    <w:p>
-      <w:pPr>
-        <w:pStyle w:val="ListParagraph"/>
-        <w:numPr>
-          <w:ilvl w:val="1"/>
-          <w:numId w:val="6"/>
-        </w:numPr>
-      </w:pPr>
-      <w:r>
-        <w:t xml:space="preserve">Set </w:t>
-      </w:r>
-      <w:r>
-        <w:rPr>
-          <w:i/>
-        </w:rPr>
-        <w:t>AtBot Logic Connection</w:t>
-      </w:r>
-      <w:r>
-        <w:t xml:space="preserve"> to “Select during import”</w:t>
-      </w:r>
-      <w:r>
-        <w:t xml:space="preserve">. If there is no connection listed, click </w:t>
-      </w:r>
-      <w:r>
-        <w:rPr>
-          <w:b/>
-        </w:rPr>
-        <w:t>Create new</w:t>
-      </w:r>
-      <w:r>
-        <w:rPr>
-          <w:b/>
-        </w:rPr>
-        <w:t xml:space="preserve"> </w:t>
-      </w:r>
-      <w:r>
-        <w:t xml:space="preserve">&gt; </w:t>
-      </w:r>
-      <w:r>
-        <w:rPr>
-          <w:b/>
-        </w:rPr>
-        <w:t xml:space="preserve">New </w:t>
-      </w:r>
-      <w:r>
-        <w:rPr>
-          <w:b/>
-        </w:rPr>
-        <w:t>connection</w:t>
-      </w:r>
-      <w:r>
-        <w:t xml:space="preserve"> &gt; </w:t>
-      </w:r>
-      <w:r>
-        <w:t>Filter for</w:t>
-      </w:r>
-      <w:r>
-        <w:t xml:space="preserve"> </w:t>
-      </w:r>
-      <w:r>
-        <w:rPr>
-          <w:b/>
-        </w:rPr>
-        <w:t>AtBot Logic</w:t>
-      </w:r>
-      <w:r>
-        <w:t xml:space="preserve"> and</w:t>
-      </w:r>
-      <w:r>
-        <w:t xml:space="preserve"> click</w:t>
-      </w:r>
-      <w:r>
-        <w:t xml:space="preserve"> </w:t>
-      </w:r>
-      <w:r>
-        <w:rPr>
-          <w:b/>
-        </w:rPr>
-        <w:t>Add</w:t>
-      </w:r>
-      <w:r>
-        <w:rPr>
-          <w:b/>
-        </w:rPr>
-        <w:t xml:space="preserve"> </w:t>
-      </w:r>
-      <w:r>
-        <w:rPr>
-          <w:b/>
-        </w:rPr>
-        <w:t>[</w:t>
-      </w:r>
-      <w:r>
-        <w:rPr>
-          <w:b/>
-        </w:rPr>
-        <w:t>plus</w:t>
-      </w:r>
-      <w:r>
-        <w:rPr>
-          <w:b/>
-        </w:rPr>
-        <w:t>]</w:t>
-      </w:r>
-      <w:r>
-        <w:t>.</w:t>
-      </w:r>
-      <w:r>
-        <w:rPr>
-          <w:b/>
-        </w:rPr>
-        <w:t xml:space="preserve"> </w:t>
-      </w:r>
-      <w:r>
-        <w:t xml:space="preserve">Go back to the Flow tab &gt; </w:t>
-      </w:r>
-      <w:r>
-        <w:rPr>
-          <w:b/>
-        </w:rPr>
-        <w:t>Select during import</w:t>
-      </w:r>
-      <w:r>
-        <w:t xml:space="preserve"> &gt; </w:t>
-      </w:r>
-      <w:r>
-        <w:t xml:space="preserve">choose your newly created connection &gt; </w:t>
-      </w:r>
-      <w:r>
-        <w:rPr>
-          <w:b/>
-        </w:rPr>
-        <w:t>Save</w:t>
-      </w:r>
-      <w:r>
-        <w:t>.</w:t>
-      </w:r>
-    </w:p>
-    <w:p>
-      <w:pPr>
-        <w:pStyle w:val="ListParagraph"/>
-        <w:numPr>
-          <w:ilvl w:val="1"/>
-          <w:numId w:val="6"/>
-        </w:numPr>
-      </w:pPr>
-      <w:r>
-        <w:t xml:space="preserve">Set </w:t>
-      </w:r>
-      <w:r>
-        <w:rPr>
-          <w:i/>
-        </w:rPr>
-        <w:t>SharePoint Connection</w:t>
-      </w:r>
-      <w:r>
-        <w:t xml:space="preserve"> to “Select during import”. If there is no connection listed, click </w:t>
-      </w:r>
-      <w:r>
-        <w:rPr>
-          <w:b/>
-        </w:rPr>
-        <w:t xml:space="preserve">Create new </w:t>
-      </w:r>
-      <w:r>
-        <w:t xml:space="preserve">&gt; </w:t>
-      </w:r>
-      <w:r>
-        <w:rPr>
-          <w:b/>
-        </w:rPr>
-        <w:t>New connection</w:t>
-      </w:r>
-      <w:r>
-        <w:t xml:space="preserve"> &gt; Find </w:t>
-      </w:r>
-      <w:r>
-        <w:rPr>
-          <w:b/>
-        </w:rPr>
-        <w:t>SharePoint</w:t>
-      </w:r>
-      <w:r>
-        <w:t xml:space="preserve"> and </w:t>
-      </w:r>
-      <w:r>
-        <w:rPr>
-          <w:b/>
-        </w:rPr>
-        <w:t>Add</w:t>
-      </w:r>
-      <w:r>
-        <w:rPr>
-          <w:b/>
-        </w:rPr>
-        <w:t xml:space="preserve"> (plus)</w:t>
-      </w:r>
-      <w:r>
-        <w:t>.</w:t>
-      </w:r>
-      <w:r>
-        <w:rPr>
-          <w:b/>
-        </w:rPr>
-        <w:t xml:space="preserve"> </w:t>
-      </w:r>
-      <w:r>
-        <w:t xml:space="preserve">Go back to the Flow tab &gt; </w:t>
-      </w:r>
-      <w:r>
-        <w:rPr>
-          <w:b/>
-        </w:rPr>
-        <w:t>Select during import</w:t>
-      </w:r>
-      <w:r>
-        <w:t xml:space="preserve"> &gt; choose your newly created connection &gt; </w:t>
-      </w:r>
-      <w:r>
-        <w:rPr>
-          <w:b/>
-        </w:rPr>
-        <w:t>Save</w:t>
-      </w:r>
-      <w:r>
-        <w:t>.</w:t>
-      </w:r>
-      <w:r>
-        <w:t xml:space="preserve"> (Again, actually connecting to SharePoint in the Flow is optional, but you must assign this connection upon creating the Flow regardless.)</w:t>
-      </w:r>
-    </w:p>
-    <w:p>
-      <w:pPr>
-        <w:pStyle w:val="ListParagraph"/>
-        <w:numPr>
-          <w:ilvl w:val="1"/>
-          <w:numId w:val="6"/>
-        </w:numPr>
-      </w:pPr>
-      <w:r>
-        <w:t xml:space="preserve">Set </w:t>
-      </w:r>
-      <w:r>
-        <w:rPr>
-          <w:i/>
-        </w:rPr>
-        <w:t>Office 365 Users Connection</w:t>
-      </w:r>
-      <w:r>
-        <w:t xml:space="preserve"> to “Select during import”. If there is no connection listed, click </w:t>
-      </w:r>
-      <w:r>
-        <w:rPr>
-          <w:b/>
-        </w:rPr>
-        <w:t xml:space="preserve">Create new </w:t>
-      </w:r>
-      <w:r>
-        <w:t xml:space="preserve">&gt; </w:t>
-      </w:r>
-      <w:r>
-        <w:rPr>
-          <w:b/>
-        </w:rPr>
-        <w:t>New connection</w:t>
-      </w:r>
-      <w:r>
-        <w:t xml:space="preserve"> &gt; </w:t>
-      </w:r>
-      <w:r>
-        <w:t xml:space="preserve">Filter for </w:t>
-      </w:r>
-      <w:r>
-        <w:rPr>
-          <w:b/>
-        </w:rPr>
-        <w:t>Office 365 Users</w:t>
-      </w:r>
-      <w:r>
-        <w:t xml:space="preserve"> and </w:t>
-      </w:r>
-      <w:r>
-        <w:rPr>
-          <w:b/>
-        </w:rPr>
-        <w:t>Add</w:t>
-      </w:r>
-      <w:r>
-        <w:rPr>
-          <w:b/>
-        </w:rPr>
-        <w:t xml:space="preserve"> </w:t>
-      </w:r>
-      <w:r>
-        <w:rPr>
-          <w:b/>
-        </w:rPr>
-        <w:t>[</w:t>
-      </w:r>
-      <w:r>
-        <w:rPr>
-          <w:b/>
-        </w:rPr>
-        <w:t>plus</w:t>
-      </w:r>
-      <w:r>
-        <w:rPr>
-          <w:b/>
-        </w:rPr>
-        <w:t>]</w:t>
-      </w:r>
-      <w:r>
-        <w:t>.</w:t>
-      </w:r>
-      <w:r>
-        <w:rPr>
-          <w:b/>
-        </w:rPr>
-        <w:t xml:space="preserve"> </w:t>
-      </w:r>
-      <w:r>
-        <w:t xml:space="preserve">Go back to the Flow tab &gt; </w:t>
-      </w:r>
-      <w:r>
-        <w:rPr>
-          <w:b/>
-        </w:rPr>
-        <w:t>Select during import</w:t>
-      </w:r>
-      <w:r>
-        <w:t xml:space="preserve"> &gt; choose your newly created connection &gt; </w:t>
-      </w:r>
-      <w:r>
-        <w:rPr>
-          <w:b/>
-        </w:rPr>
-        <w:t>Save</w:t>
-      </w:r>
-      <w:r>
-        <w:t>.</w:t>
-      </w:r>
-    </w:p>
-    <w:p>
-      <w:pPr>
-        <w:pStyle w:val="ListParagraph"/>
-        <w:numPr>
-          <w:ilvl w:val="0"/>
-          <w:numId w:val="6"/>
-        </w:numPr>
-      </w:pPr>
-      <w:r>
-        <w:t xml:space="preserve">Open the imported Flow: </w:t>
-      </w:r>
-      <w:r>
-        <w:rPr>
-          <w:b/>
-        </w:rPr>
-        <w:t>My Flows</w:t>
-      </w:r>
-      <w:r>
-        <w:t xml:space="preserve"> &gt; </w:t>
-      </w:r>
-      <w:r>
-        <w:rPr>
-          <w:b/>
-        </w:rPr>
-        <w:t>[Flow name]</w:t>
-      </w:r>
-      <w:r>
-        <w:t>.</w:t>
-      </w:r>
-    </w:p>
-    <w:p>
-      <w:pPr>
-        <w:pStyle w:val="ListParagraph"/>
-        <w:numPr>
-          <w:ilvl w:val="0"/>
-          <w:numId w:val="6"/>
-        </w:numPr>
-      </w:pPr>
-      <w:r>
-        <w:t>Click the trigger</w:t>
-      </w:r>
-      <w:r>
-        <w:t xml:space="preserve"> to expand it</w:t>
-      </w:r>
-      <w:r>
-        <w:t xml:space="preserve">. </w:t>
-      </w:r>
-    </w:p>
-    <w:p>
-      <w:pPr>
-        <w:pStyle w:val="ListParagraph"/>
-        <w:numPr>
-          <w:ilvl w:val="1"/>
-          <w:numId w:val="6"/>
-        </w:numPr>
-      </w:pPr>
-      <w:r>
-        <w:t xml:space="preserve">Ensure </w:t>
-      </w:r>
-      <w:r>
-        <w:rPr>
-          <w:b/>
-        </w:rPr>
-        <w:t>Bot Trigger Type</w:t>
-      </w:r>
-      <w:r>
-        <w:t xml:space="preserve"> is set to </w:t>
-      </w:r>
-      <w:r>
-        <w:rPr>
-          <w:b/>
-        </w:rPr>
-        <w:t>Personal</w:t>
-      </w:r>
-      <w:r>
-        <w:rPr>
-          <w:rStyle w:val="FootnoteReference"/>
-          <w:bCs/>
-        </w:rPr>
-        <w:footnoteReference w:id="4"/>
-      </w:r>
-      <w:r>
-        <w:t>.</w:t>
-      </w:r>
-    </w:p>
-    <w:p>
-      <w:pPr>
-        <w:pStyle w:val="ListParagraph"/>
-        <w:numPr>
-          <w:ilvl w:val="1"/>
-          <w:numId w:val="6"/>
-        </w:numPr>
-      </w:pPr>
-      <w:bookmarkStart w:name="_Ref8219144" w:id="2"/>
-      <w:r>
-        <w:t xml:space="preserve">In </w:t>
-      </w:r>
-      <w:r>
-        <w:rPr>
-          <w:b/>
-          <w:bCs/>
-        </w:rPr>
-        <w:t>Keyword</w:t>
-      </w:r>
-      <w:r>
-        <w:t xml:space="preserve">, provide a keyword or key phrase (e.g., </w:t>
-      </w:r>
-      <w:r>
-        <w:rPr>
-          <w:i/>
-          <w:iCs/>
-        </w:rPr>
-        <w:t>submit expense</w:t>
-      </w:r>
-      <w:r>
-        <w:t xml:space="preserve">) to </w:t>
-      </w:r>
-      <w:r>
-        <w:t>use as a command to automatically start this Skill.</w:t>
-      </w:r>
-      <w:r>
-        <w:rPr>
-          <w:rStyle w:val="FootnoteReference"/>
-        </w:rPr>
-        <w:footnoteReference w:id="5"/>
-      </w:r>
-      <w:bookmarkEnd w:id="2"/>
-    </w:p>
-    <w:p>
-      <w:pPr>
-        <w:pStyle w:val="ListParagraph"/>
-        <w:numPr>
-          <w:ilvl w:val="1"/>
-          <w:numId w:val="6"/>
-        </w:numPr>
-      </w:pPr>
-      <w:r>
-        <w:t xml:space="preserve">Optionally, connect to the LUIS App you uploaded in </w:t>
-      </w:r>
-      <w:r>
-        <w:t>s</w:t>
-      </w:r>
-      <w:r>
-        <w:t>ection</w:t>
-      </w:r>
-      <w:r>
-        <w:t> </w:t>
-      </w:r>
-      <w:r>
-        <w:fldChar w:fldCharType="begin"/>
-      </w:r>
-      <w:r>
-        <w:instrText xml:space="preserve"> REF _Ref8219120 \r \h </w:instrText>
-      </w:r>
-      <w:r>
-        <w:fldChar w:fldCharType="separate"/>
-      </w:r>
-      <w:r>
-        <w:t>B</w:t>
-      </w:r>
-      <w:r>
-        <w:fldChar w:fldCharType="end"/>
-      </w:r>
-      <w:r>
-        <w:t xml:space="preserve"> above. If you are not integrating with LUIS, skip this step.</w:t>
-      </w:r>
-    </w:p>
-    <w:p>
-      <w:pPr>
-        <w:pStyle w:val="ListParagraph"/>
-        <w:numPr>
-          <w:ilvl w:val="2"/>
-          <w:numId w:val="6"/>
-        </w:numPr>
-      </w:pPr>
-      <w:r>
-        <w:t xml:space="preserve">Paste the </w:t>
-      </w:r>
-      <w:r>
-        <w:rPr>
-          <w:b/>
-          <w:bCs/>
-        </w:rPr>
-        <w:t>Authoring Key</w:t>
-      </w:r>
-      <w:r>
-        <w:t xml:space="preserve"> from section</w:t>
-      </w:r>
-      <w:r>
-        <w:t> </w:t>
-      </w:r>
-      <w:r>
-        <w:fldChar w:fldCharType="begin"/>
-      </w:r>
-      <w:r>
-        <w:instrText xml:space="preserve"> REF _Ref8219120 \r \h </w:instrText>
-      </w:r>
-      <w:r>
-        <w:fldChar w:fldCharType="separate"/>
-      </w:r>
-      <w:r>
-        <w:t>B</w:t>
-      </w:r>
-      <w:r>
-        <w:fldChar w:fldCharType="end"/>
-      </w:r>
-      <w:r>
-        <w:t xml:space="preserve"> above into </w:t>
-      </w:r>
-      <w:r>
-        <w:rPr>
-          <w:b/>
-          <w:bCs/>
-        </w:rPr>
-        <w:t>LUIS API Key</w:t>
-      </w:r>
-      <w:r>
-        <w:t>.</w:t>
-      </w:r>
-    </w:p>
-    <w:p>
-      <w:pPr>
-        <w:pStyle w:val="ListParagraph"/>
-        <w:numPr>
-          <w:ilvl w:val="2"/>
-          <w:numId w:val="6"/>
-        </w:numPr>
-      </w:pPr>
-      <w:r>
-        <w:t xml:space="preserve">In </w:t>
-      </w:r>
-      <w:r>
-        <w:rPr>
-          <w:b/>
-          <w:bCs/>
-        </w:rPr>
-        <w:t>LUIS App</w:t>
-      </w:r>
-      <w:r>
-        <w:t xml:space="preserve">, select </w:t>
-      </w:r>
-      <w:proofErr w:type="spellStart"/>
-      <w:r>
-        <w:rPr>
-          <w:b/>
-          <w:bCs/>
-        </w:rPr>
-        <w:t>GoBot</w:t>
-      </w:r>
-      <w:proofErr w:type="spellEnd"/>
-      <w:r>
-        <w:t xml:space="preserve"> (</w:t>
-      </w:r>
-      <w:r>
-        <w:t>presuming you didn’t change the app name</w:t>
-      </w:r>
-      <w:r>
-        <w:t>).</w:t>
-      </w:r>
-    </w:p>
-    <w:p>
-      <w:pPr>
-        <w:pStyle w:val="ListParagraph"/>
-        <w:numPr>
-          <w:ilvl w:val="2"/>
-          <w:numId w:val="6"/>
-        </w:numPr>
-      </w:pPr>
-      <w:r>
-        <w:t xml:space="preserve">In </w:t>
-      </w:r>
-      <w:r>
-        <w:rPr>
-          <w:b/>
-          <w:bCs/>
-        </w:rPr>
-        <w:t>LUIS Intent</w:t>
-      </w:r>
-      <w:r>
-        <w:t xml:space="preserve">, select </w:t>
-      </w:r>
-      <w:r>
-        <w:rPr>
-          <w:b/>
-          <w:bCs/>
-        </w:rPr>
-        <w:t>Submit an expense</w:t>
-      </w:r>
-      <w:r>
-        <w:t xml:space="preserve"> (presuming you didn’t change the intent name).</w:t>
-      </w:r>
-    </w:p>
-    <w:p>
-      <w:r>
-        <w:t>Your Flow</w:t>
-      </w:r>
-      <w:r>
-        <w:t>, which is no</w:t>
-      </w:r>
-      <w:r>
-        <w:t>w</w:t>
-      </w:r>
-      <w:r>
-        <w:t xml:space="preserve"> connected to AtBot, </w:t>
-      </w:r>
-      <w:r>
-        <w:t xml:space="preserve">is considered an AtBot Skill. We will use “Skill” from now on to represent </w:t>
-      </w:r>
-      <w:r>
-        <w:t>Flows connected to AtBot</w:t>
-      </w:r>
-      <w:r>
-        <w:t>.</w:t>
-      </w:r>
-    </w:p>
-    <w:p>
-      <w:r>
-        <w:t>When someone uploads a photo of a receipt to the bot, nothing actually happens behind the scenes. The bot simply responds as if something had. If you want to show an actual connection to a database, include the SharePoint steps listed in section </w:t>
-      </w:r>
-      <w:r>
-        <w:fldChar w:fldCharType="begin"/>
-      </w:r>
-      <w:r>
-        <w:instrText xml:space="preserve"> REF _Ref8223943 \r \h </w:instrText>
-      </w:r>
-      <w:r>
-        <w:fldChar w:fldCharType="separate"/>
-      </w:r>
-      <w:r>
-        <w:t>E</w:t>
-      </w:r>
-      <w:r>
-        <w:fldChar w:fldCharType="end"/>
-      </w:r>
-      <w:r>
-        <w:t xml:space="preserve"> below.</w:t>
+    </w:p>
+    <w:p>
+      <w:r>
+        <w:t>Answers to date-related questions can be provided in your preferred date format or vernacular words for dates including, for example, “tomorrow” and “next Thursday”.</w:t>
       </w:r>
     </w:p>
     <w:p>
@@ -1269,47 +1279,12 @@
           <w:numId w:val="5"/>
         </w:numPr>
       </w:pPr>
-      <w:r>
-        <w:t>Example conversation in Teams</w:t>
-      </w:r>
-    </w:p>
-    <w:p w14:noSpellErr="1">
-      <w:r>
-        <w:rPr/>
-        <w:t xml:space="preserve">You can find a screenshot of an execution of this Flow using AtBot in Microsoft Teams in the </w:t>
-      </w:r>
-      <w:hyperlink r:id="R681d02f4fc5f44a3">
-        <w:r>
-          <w:rPr>
-            <w:rStyle w:val="Hyperlink"/>
-          </w:rPr>
-          <w:t>demo resources folder</w:t>
-        </w:r>
-      </w:hyperlink>
-      <w:r>
-        <w:rPr/>
-        <w:t>.</w:t>
-      </w:r>
-    </w:p>
-    <w:p>
-      <w:r>
-        <w:t>Answers to date-related questions can be provided in your preferred date format or vernacular words for dates including, for example, “tomorrow” and “next Thursday”.</w:t>
-      </w:r>
-    </w:p>
-    <w:p>
-      <w:pPr>
-        <w:pStyle w:val="Heading1"/>
-        <w:numPr>
-          <w:ilvl w:val="0"/>
-          <w:numId w:val="5"/>
-        </w:numPr>
-      </w:pPr>
-      <w:bookmarkStart w:name="_Ref8223943" w:id="3"/>
+      <w:bookmarkStart w:id="4" w:name="_Ref8223943"/>
       <w:r>
         <w:lastRenderedPageBreak/>
         <w:t>Connecting your Skill to SharePoint</w:t>
       </w:r>
-      <w:bookmarkEnd w:id="3"/>
+      <w:bookmarkEnd w:id="4"/>
     </w:p>
     <w:p>
       <w:r>
@@ -1658,6 +1633,9 @@
         <w:br/>
       </w:r>
       <w:r>
+        <w:rPr>
+          <w:noProof/>
+        </w:rPr>
         <w:drawing>
           <wp:inline distT="0" distB="0" distL="0" distR="0" wp14:anchorId="6E63D539" wp14:editId="06F7DCED">
             <wp:extent cx="3810000" cy="2184400"/>
@@ -1719,7 +1697,7 @@
     <w:p/>
     <w:sectPr>
       <w:footerReference w:type="default" r:id="rId13"/>
-      <w:pgSz w:w="12240" w:h="15840" w:orient="portrait"/>
+      <w:pgSz w:w="12240" w:h="15840"/>
       <w:pgMar w:top="1440" w:right="1440" w:bottom="1440" w:left="1440" w:header="720" w:footer="720" w:gutter="0"/>
       <w:cols w:space="720"/>
       <w:docGrid w:linePitch="360"/>
@@ -1774,7 +1752,7 @@
       </w:rPr>
       <w:t xml:space="preserve"> </w:t>
     </w:r>
-    <w:hyperlink w:history="1" r:id="rId1">
+    <w:hyperlink r:id="rId1" w:history="1">
       <w:r>
         <w:rPr>
           <w:rStyle w:val="Hyperlink"/>
@@ -1874,18 +1852,13 @@
         <w:sz w:val="20"/>
       </w:rPr>
       <w:tab/>
+      <w:t>Last updated 2019-</w:t>
     </w:r>
     <w:r>
       <w:rPr>
         <w:sz w:val="20"/>
       </w:rPr>
-      <w:t>Last updated 2019-05-0</w:t>
-    </w:r>
-    <w:r>
-      <w:rPr>
-        <w:sz w:val="20"/>
-      </w:rPr>
-      <w:t>8</w:t>
+      <w:t>06-05</w:t>
     </w:r>
   </w:p>
 </w:ftr>
@@ -1963,7 +1936,10 @@
         <w:t>s</w:t>
       </w:r>
       <w:r>
-        <w:t xml:space="preserve"> entities including whether the user indicates vacation or sick time, and the start and end dates of their request. However, these entities can only pass over to Flow using LUIS Intent Vectors, which requires an Enterprise AtBot. More details on setting up an</w:t>
+        <w:t xml:space="preserve"> entities including whether the user indicates vacation or sick time, and the start and end dates of their request. However, these entities can only pass over to Flow using LUIS Intent Vectors, which requires an Enterprise AtBot. </w:t>
+      </w:r>
+      <w:r>
+        <w:t>More details on setting up an</w:t>
       </w:r>
       <w:r>
         <w:t xml:space="preserve"> equivalent</w:t>
@@ -1977,7 +1953,7 @@
       <w:r>
         <w:t xml:space="preserve">are available </w:t>
       </w:r>
-      <w:hyperlink w:history="1" r:id="rId1">
+      <w:hyperlink r:id="rId1" w:history="1">
         <w:r>
           <w:rPr>
             <w:rStyle w:val="Hyperlink"/>
@@ -1985,6 +1961,8 @@
           <w:t>here</w:t>
         </w:r>
       </w:hyperlink>
+      <w:bookmarkStart w:id="1" w:name="_GoBack"/>
+      <w:bookmarkEnd w:id="1"/>
       <w:r>
         <w:t>.</w:t>
       </w:r>
@@ -2161,13 +2139,8 @@
         <w:t xml:space="preserve"> </w:t>
       </w:r>
       <w:r>
-        <w:t xml:space="preserve">If this doesn’t make sense, don’t worry about it. It </w:t>
-      </w:r>
-      <w:r>
-        <w:t>works.</w:t>
-      </w:r>
-      <w:bookmarkStart w:name="_GoBack" w:id="4"/>
-      <w:bookmarkEnd w:id="4"/>
+        <w:t>If this doesn’t make sense, don’t worry about it. It works.</w:t>
+      </w:r>
     </w:p>
   </w:footnote>
 </w:footnotes>
@@ -2980,11 +2953,11 @@
 </file>
 
 <file path=word/styles.xml><?xml version="1.0" encoding="utf-8"?>
-<w:styles xmlns:wp14="http://schemas.microsoft.com/office/word/2010/wordprocessingDrawing" xmlns:mc="http://schemas.openxmlformats.org/markup-compatibility/2006" xmlns:r="http://schemas.openxmlformats.org/officeDocument/2006/relationships" xmlns:w="http://schemas.openxmlformats.org/wordprocessingml/2006/main" xmlns:w14="http://schemas.microsoft.com/office/word/2010/wordml" xmlns:w15="http://schemas.microsoft.com/office/word/2012/wordml" xmlns:w16cid="http://schemas.microsoft.com/office/word/2016/wordml/cid" xmlns:w16se="http://schemas.microsoft.com/office/word/2015/wordml/symex" mc:Ignorable="w14 w15 w16se w16cid wp14">
+<w:styles xmlns:mc="http://schemas.openxmlformats.org/markup-compatibility/2006" xmlns:r="http://schemas.openxmlformats.org/officeDocument/2006/relationships" xmlns:w="http://schemas.openxmlformats.org/wordprocessingml/2006/main" xmlns:w14="http://schemas.microsoft.com/office/word/2010/wordml" xmlns:w15="http://schemas.microsoft.com/office/word/2012/wordml" xmlns:w16cid="http://schemas.microsoft.com/office/word/2016/wordml/cid" xmlns:w16se="http://schemas.microsoft.com/office/word/2015/wordml/symex" mc:Ignorable="w14 w15 w16se w16cid">
   <w:docDefaults>
     <w:rPrDefault>
       <w:rPr>
-        <w:rFonts w:asciiTheme="minorHAnsi" w:hAnsiTheme="minorHAnsi" w:eastAsiaTheme="minorHAnsi" w:cstheme="minorBidi"/>
+        <w:rFonts w:asciiTheme="minorHAnsi" w:eastAsiaTheme="minorHAnsi" w:hAnsiTheme="minorHAnsi" w:cstheme="minorBidi"/>
         <w:sz w:val="22"/>
         <w:szCs w:val="22"/>
         <w:lang w:val="en-US" w:eastAsia="en-US" w:bidi="ar-SA"/>
@@ -2999,14 +2972,14 @@
   <w:latentStyles w:defLockedState="0" w:defUIPriority="99" w:defSemiHidden="0" w:defUnhideWhenUsed="0" w:defQFormat="0" w:count="376">
     <w:lsdException w:name="Normal" w:uiPriority="0" w:qFormat="1"/>
     <w:lsdException w:name="heading 1" w:uiPriority="9" w:qFormat="1"/>
-    <w:lsdException w:name="heading 2" w:uiPriority="9" w:semiHidden="1" w:unhideWhenUsed="1" w:qFormat="1"/>
-    <w:lsdException w:name="heading 3" w:uiPriority="9" w:semiHidden="1" w:unhideWhenUsed="1" w:qFormat="1"/>
-    <w:lsdException w:name="heading 4" w:uiPriority="9" w:semiHidden="1" w:unhideWhenUsed="1" w:qFormat="1"/>
-    <w:lsdException w:name="heading 5" w:uiPriority="9" w:semiHidden="1" w:unhideWhenUsed="1" w:qFormat="1"/>
-    <w:lsdException w:name="heading 6" w:uiPriority="9" w:semiHidden="1" w:unhideWhenUsed="1" w:qFormat="1"/>
-    <w:lsdException w:name="heading 7" w:uiPriority="9" w:semiHidden="1" w:unhideWhenUsed="1" w:qFormat="1"/>
-    <w:lsdException w:name="heading 8" w:uiPriority="9" w:semiHidden="1" w:unhideWhenUsed="1" w:qFormat="1"/>
-    <w:lsdException w:name="heading 9" w:uiPriority="9" w:semiHidden="1" w:unhideWhenUsed="1" w:qFormat="1"/>
+    <w:lsdException w:name="heading 2" w:semiHidden="1" w:uiPriority="9" w:unhideWhenUsed="1" w:qFormat="1"/>
+    <w:lsdException w:name="heading 3" w:semiHidden="1" w:uiPriority="9" w:unhideWhenUsed="1" w:qFormat="1"/>
+    <w:lsdException w:name="heading 4" w:semiHidden="1" w:uiPriority="9" w:unhideWhenUsed="1" w:qFormat="1"/>
+    <w:lsdException w:name="heading 5" w:semiHidden="1" w:uiPriority="9" w:unhideWhenUsed="1" w:qFormat="1"/>
+    <w:lsdException w:name="heading 6" w:semiHidden="1" w:uiPriority="9" w:unhideWhenUsed="1" w:qFormat="1"/>
+    <w:lsdException w:name="heading 7" w:semiHidden="1" w:uiPriority="9" w:unhideWhenUsed="1" w:qFormat="1"/>
+    <w:lsdException w:name="heading 8" w:semiHidden="1" w:uiPriority="9" w:unhideWhenUsed="1" w:qFormat="1"/>
+    <w:lsdException w:name="heading 9" w:semiHidden="1" w:uiPriority="9" w:unhideWhenUsed="1" w:qFormat="1"/>
     <w:lsdException w:name="index 1" w:semiHidden="1" w:unhideWhenUsed="1"/>
     <w:lsdException w:name="index 2" w:semiHidden="1" w:unhideWhenUsed="1"/>
     <w:lsdException w:name="index 3" w:semiHidden="1" w:unhideWhenUsed="1"/>
@@ -3016,22 +2989,22 @@
     <w:lsdException w:name="index 7" w:semiHidden="1" w:unhideWhenUsed="1"/>
     <w:lsdException w:name="index 8" w:semiHidden="1" w:unhideWhenUsed="1"/>
     <w:lsdException w:name="index 9" w:semiHidden="1" w:unhideWhenUsed="1"/>
-    <w:lsdException w:name="toc 1" w:uiPriority="39" w:semiHidden="1" w:unhideWhenUsed="1"/>
-    <w:lsdException w:name="toc 2" w:uiPriority="39" w:semiHidden="1" w:unhideWhenUsed="1"/>
-    <w:lsdException w:name="toc 3" w:uiPriority="39" w:semiHidden="1" w:unhideWhenUsed="1"/>
-    <w:lsdException w:name="toc 4" w:uiPriority="39" w:semiHidden="1" w:unhideWhenUsed="1"/>
-    <w:lsdException w:name="toc 5" w:uiPriority="39" w:semiHidden="1" w:unhideWhenUsed="1"/>
-    <w:lsdException w:name="toc 6" w:uiPriority="39" w:semiHidden="1" w:unhideWhenUsed="1"/>
-    <w:lsdException w:name="toc 7" w:uiPriority="39" w:semiHidden="1" w:unhideWhenUsed="1"/>
-    <w:lsdException w:name="toc 8" w:uiPriority="39" w:semiHidden="1" w:unhideWhenUsed="1"/>
-    <w:lsdException w:name="toc 9" w:uiPriority="39" w:semiHidden="1" w:unhideWhenUsed="1"/>
+    <w:lsdException w:name="toc 1" w:semiHidden="1" w:uiPriority="39" w:unhideWhenUsed="1"/>
+    <w:lsdException w:name="toc 2" w:semiHidden="1" w:uiPriority="39" w:unhideWhenUsed="1"/>
+    <w:lsdException w:name="toc 3" w:semiHidden="1" w:uiPriority="39" w:unhideWhenUsed="1"/>
+    <w:lsdException w:name="toc 4" w:semiHidden="1" w:uiPriority="39" w:unhideWhenUsed="1"/>
+    <w:lsdException w:name="toc 5" w:semiHidden="1" w:uiPriority="39" w:unhideWhenUsed="1"/>
+    <w:lsdException w:name="toc 6" w:semiHidden="1" w:uiPriority="39" w:unhideWhenUsed="1"/>
+    <w:lsdException w:name="toc 7" w:semiHidden="1" w:uiPriority="39" w:unhideWhenUsed="1"/>
+    <w:lsdException w:name="toc 8" w:semiHidden="1" w:uiPriority="39" w:unhideWhenUsed="1"/>
+    <w:lsdException w:name="toc 9" w:semiHidden="1" w:uiPriority="39" w:unhideWhenUsed="1"/>
     <w:lsdException w:name="Normal Indent" w:semiHidden="1" w:unhideWhenUsed="1"/>
     <w:lsdException w:name="footnote text" w:semiHidden="1" w:unhideWhenUsed="1"/>
     <w:lsdException w:name="annotation text" w:semiHidden="1" w:unhideWhenUsed="1"/>
     <w:lsdException w:name="header" w:semiHidden="1" w:unhideWhenUsed="1"/>
     <w:lsdException w:name="footer" w:semiHidden="1" w:unhideWhenUsed="1"/>
     <w:lsdException w:name="index heading" w:semiHidden="1" w:unhideWhenUsed="1"/>
-    <w:lsdException w:name="caption" w:uiPriority="35" w:semiHidden="1" w:unhideWhenUsed="1" w:qFormat="1"/>
+    <w:lsdException w:name="caption" w:semiHidden="1" w:uiPriority="35" w:unhideWhenUsed="1" w:qFormat="1"/>
     <w:lsdException w:name="table of figures" w:semiHidden="1" w:unhideWhenUsed="1"/>
     <w:lsdException w:name="envelope address" w:semiHidden="1" w:unhideWhenUsed="1"/>
     <w:lsdException w:name="envelope return" w:semiHidden="1" w:unhideWhenUsed="1"/>
@@ -3062,7 +3035,7 @@
     <w:lsdException w:name="Title" w:uiPriority="10" w:qFormat="1"/>
     <w:lsdException w:name="Closing" w:semiHidden="1" w:unhideWhenUsed="1"/>
     <w:lsdException w:name="Signature" w:semiHidden="1" w:unhideWhenUsed="1"/>
-    <w:lsdException w:name="Default Paragraph Font" w:uiPriority="1" w:semiHidden="1" w:unhideWhenUsed="1"/>
+    <w:lsdException w:name="Default Paragraph Font" w:semiHidden="1" w:uiPriority="1" w:unhideWhenUsed="1"/>
     <w:lsdException w:name="Body Text" w:semiHidden="1" w:unhideWhenUsed="1"/>
     <w:lsdException w:name="Body Text Indent" w:semiHidden="1" w:unhideWhenUsed="1"/>
     <w:lsdException w:name="List Continue" w:semiHidden="1" w:unhideWhenUsed="1"/>
@@ -3262,8 +3235,8 @@
     <w:lsdException w:name="Subtle Reference" w:uiPriority="31" w:qFormat="1"/>
     <w:lsdException w:name="Intense Reference" w:uiPriority="32" w:qFormat="1"/>
     <w:lsdException w:name="Book Title" w:uiPriority="33" w:qFormat="1"/>
-    <w:lsdException w:name="Bibliography" w:uiPriority="37" w:semiHidden="1" w:unhideWhenUsed="1"/>
-    <w:lsdException w:name="TOC Heading" w:uiPriority="39" w:semiHidden="1" w:unhideWhenUsed="1" w:qFormat="1"/>
+    <w:lsdException w:name="Bibliography" w:semiHidden="1" w:uiPriority="37" w:unhideWhenUsed="1"/>
+    <w:lsdException w:name="TOC Heading" w:semiHidden="1" w:uiPriority="39" w:unhideWhenUsed="1" w:qFormat="1"/>
     <w:lsdException w:name="Plain Table 1" w:uiPriority="41"/>
     <w:lsdException w:name="Plain Table 2" w:uiPriority="42"/>
     <w:lsdException w:name="Plain Table 3" w:uiPriority="43"/>
@@ -3374,7 +3347,7 @@
     <w:lsdException w:name="Unresolved Mention" w:semiHidden="1" w:unhideWhenUsed="1"/>
     <w:lsdException w:name="Smart Link" w:semiHidden="1" w:unhideWhenUsed="1"/>
   </w:latentStyles>
-  <w:style w:type="paragraph" w:styleId="Normal" w:default="1">
+  <w:style w:type="paragraph" w:default="1" w:styleId="Normal">
     <w:name w:val="Normal"/>
     <w:qFormat/>
   </w:style>
@@ -3393,7 +3366,7 @@
       <w:outlineLvl w:val="0"/>
     </w:pPr>
     <w:rPr>
-      <w:rFonts w:asciiTheme="majorHAnsi" w:hAnsiTheme="majorHAnsi" w:eastAsiaTheme="majorEastAsia" w:cstheme="majorBidi"/>
+      <w:rFonts w:asciiTheme="majorHAnsi" w:eastAsiaTheme="majorEastAsia" w:hAnsiTheme="majorHAnsi" w:cstheme="majorBidi"/>
       <w:color w:val="2F5496" w:themeColor="accent1" w:themeShade="BF"/>
       <w:sz w:val="32"/>
       <w:szCs w:val="32"/>
@@ -3415,19 +3388,19 @@
       <w:outlineLvl w:val="1"/>
     </w:pPr>
     <w:rPr>
-      <w:rFonts w:asciiTheme="majorHAnsi" w:hAnsiTheme="majorHAnsi" w:eastAsiaTheme="majorEastAsia" w:cstheme="majorBidi"/>
+      <w:rFonts w:asciiTheme="majorHAnsi" w:eastAsiaTheme="majorEastAsia" w:hAnsiTheme="majorHAnsi" w:cstheme="majorBidi"/>
       <w:color w:val="2F5496" w:themeColor="accent1" w:themeShade="BF"/>
       <w:sz w:val="26"/>
       <w:szCs w:val="26"/>
     </w:rPr>
   </w:style>
-  <w:style w:type="character" w:styleId="DefaultParagraphFont" w:default="1">
+  <w:style w:type="character" w:default="1" w:styleId="DefaultParagraphFont">
     <w:name w:val="Default Paragraph Font"/>
     <w:uiPriority w:val="1"/>
     <w:semiHidden/>
     <w:unhideWhenUsed/>
   </w:style>
-  <w:style w:type="table" w:styleId="TableNormal" w:default="1">
+  <w:style w:type="table" w:default="1" w:styleId="TableNormal">
     <w:name w:val="Normal Table"/>
     <w:uiPriority w:val="99"/>
     <w:semiHidden/>
@@ -3442,7 +3415,7 @@
       </w:tblCellMar>
     </w:tblPr>
   </w:style>
-  <w:style w:type="numbering" w:styleId="NoList" w:default="1">
+  <w:style w:type="numbering" w:default="1" w:styleId="NoList">
     <w:name w:val="No List"/>
     <w:uiPriority w:val="99"/>
     <w:semiHidden/>
@@ -3461,21 +3434,21 @@
       <w:contextualSpacing/>
     </w:pPr>
     <w:rPr>
-      <w:rFonts w:asciiTheme="majorHAnsi" w:hAnsiTheme="majorHAnsi" w:eastAsiaTheme="majorEastAsia" w:cstheme="majorBidi"/>
+      <w:rFonts w:asciiTheme="majorHAnsi" w:eastAsiaTheme="majorEastAsia" w:hAnsiTheme="majorHAnsi" w:cstheme="majorBidi"/>
       <w:spacing w:val="-10"/>
       <w:kern w:val="28"/>
       <w:sz w:val="56"/>
       <w:szCs w:val="56"/>
     </w:rPr>
   </w:style>
-  <w:style w:type="character" w:styleId="TitleChar" w:customStyle="1">
+  <w:style w:type="character" w:customStyle="1" w:styleId="TitleChar">
     <w:name w:val="Title Char"/>
     <w:basedOn w:val="DefaultParagraphFont"/>
     <w:link w:val="Title"/>
     <w:uiPriority w:val="10"/>
     <w:rsid w:val="00C439D9"/>
     <w:rPr>
-      <w:rFonts w:asciiTheme="majorHAnsi" w:hAnsiTheme="majorHAnsi" w:eastAsiaTheme="majorEastAsia" w:cstheme="majorBidi"/>
+      <w:rFonts w:asciiTheme="majorHAnsi" w:eastAsiaTheme="majorEastAsia" w:hAnsiTheme="majorHAnsi" w:cstheme="majorBidi"/>
       <w:spacing w:val="-10"/>
       <w:kern w:val="28"/>
       <w:sz w:val="56"/>
@@ -3497,7 +3470,7 @@
       <w:spacing w:after="0" w:line="240" w:lineRule="auto"/>
     </w:pPr>
   </w:style>
-  <w:style w:type="character" w:styleId="HeaderChar" w:customStyle="1">
+  <w:style w:type="character" w:customStyle="1" w:styleId="HeaderChar">
     <w:name w:val="Header Char"/>
     <w:basedOn w:val="DefaultParagraphFont"/>
     <w:link w:val="Header"/>
@@ -3519,7 +3492,7 @@
       <w:spacing w:after="0" w:line="240" w:lineRule="auto"/>
     </w:pPr>
   </w:style>
-  <w:style w:type="character" w:styleId="FooterChar" w:customStyle="1">
+  <w:style w:type="character" w:customStyle="1" w:styleId="FooterChar">
     <w:name w:val="Footer Char"/>
     <w:basedOn w:val="DefaultParagraphFont"/>
     <w:link w:val="Footer"/>
@@ -3549,27 +3522,27 @@
       <w:shd w:val="clear" w:color="auto" w:fill="E1DFDD"/>
     </w:rPr>
   </w:style>
-  <w:style w:type="character" w:styleId="Heading2Char" w:customStyle="1">
+  <w:style w:type="character" w:customStyle="1" w:styleId="Heading2Char">
     <w:name w:val="Heading 2 Char"/>
     <w:basedOn w:val="DefaultParagraphFont"/>
     <w:link w:val="Heading2"/>
     <w:uiPriority w:val="9"/>
     <w:rsid w:val="002E6FB5"/>
     <w:rPr>
-      <w:rFonts w:asciiTheme="majorHAnsi" w:hAnsiTheme="majorHAnsi" w:eastAsiaTheme="majorEastAsia" w:cstheme="majorBidi"/>
+      <w:rFonts w:asciiTheme="majorHAnsi" w:eastAsiaTheme="majorEastAsia" w:hAnsiTheme="majorHAnsi" w:cstheme="majorBidi"/>
       <w:color w:val="2F5496" w:themeColor="accent1" w:themeShade="BF"/>
       <w:sz w:val="26"/>
       <w:szCs w:val="26"/>
     </w:rPr>
   </w:style>
-  <w:style w:type="character" w:styleId="Heading1Char" w:customStyle="1">
+  <w:style w:type="character" w:customStyle="1" w:styleId="Heading1Char">
     <w:name w:val="Heading 1 Char"/>
     <w:basedOn w:val="DefaultParagraphFont"/>
     <w:link w:val="Heading1"/>
     <w:uiPriority w:val="9"/>
     <w:rsid w:val="002E6FB5"/>
     <w:rPr>
-      <w:rFonts w:asciiTheme="majorHAnsi" w:hAnsiTheme="majorHAnsi" w:eastAsiaTheme="majorEastAsia" w:cstheme="majorBidi"/>
+      <w:rFonts w:asciiTheme="majorHAnsi" w:eastAsiaTheme="majorEastAsia" w:hAnsiTheme="majorHAnsi" w:cstheme="majorBidi"/>
       <w:color w:val="2F5496" w:themeColor="accent1" w:themeShade="BF"/>
       <w:sz w:val="32"/>
       <w:szCs w:val="32"/>
@@ -3603,7 +3576,7 @@
       <w:szCs w:val="18"/>
     </w:rPr>
   </w:style>
-  <w:style w:type="character" w:styleId="BalloonTextChar" w:customStyle="1">
+  <w:style w:type="character" w:customStyle="1" w:styleId="BalloonTextChar">
     <w:name w:val="Balloon Text Char"/>
     <w:basedOn w:val="DefaultParagraphFont"/>
     <w:link w:val="BalloonText"/>
@@ -3632,7 +3605,7 @@
       <w:szCs w:val="20"/>
     </w:rPr>
   </w:style>
-  <w:style w:type="character" w:styleId="FootnoteTextChar" w:customStyle="1">
+  <w:style w:type="character" w:customStyle="1" w:styleId="FootnoteTextChar">
     <w:name w:val="Footnote Text Char"/>
     <w:basedOn w:val="DefaultParagraphFont"/>
     <w:link w:val="FootnoteText"/>
@@ -3936,7 +3909,7 @@
 </file>
 
 <file path=customXml/itemProps1.xml><?xml version="1.0" encoding="utf-8"?>
-<ds:datastoreItem xmlns:ds="http://schemas.openxmlformats.org/officeDocument/2006/customXml" ds:itemID="{C3D65D09-D708-C64D-9C3F-E60A36267F21}">
+<ds:datastoreItem xmlns:ds="http://schemas.openxmlformats.org/officeDocument/2006/customXml" ds:itemID="{C81C0A84-566A-C240-A095-B3848B74D3EE}">
   <ds:schemaRefs>
     <ds:schemaRef ds:uri="http://schemas.openxmlformats.org/officeDocument/2006/bibliography"/>
   </ds:schemaRefs>

</xml_diff>